<commit_message>
add base of digital circute
</commit_message>
<xml_diff>
--- a/VLSI设计总结CQIU.docx
+++ b/VLSI设计总结CQIU.docx
@@ -130,12 +130,12 @@
           <w:szCs w:val="36"/>
         </w:rPr>
       </w:pPr>
-      <w:bookmarkStart w:id="0" w:name="_Toc295497817"/>
-      <w:bookmarkStart w:id="1" w:name="_Toc261695782"/>
-      <w:bookmarkStart w:id="2" w:name="_Toc261112287"/>
+      <w:bookmarkStart w:id="0" w:name="_Toc262064942"/>
+      <w:bookmarkStart w:id="1" w:name="_Toc261112287"/>
+      <w:bookmarkStart w:id="2" w:name="_Toc295291030"/>
       <w:bookmarkStart w:id="3" w:name="_Toc261695909"/>
-      <w:bookmarkStart w:id="4" w:name="_Toc262064942"/>
-      <w:bookmarkStart w:id="5" w:name="_Toc295291030"/>
+      <w:bookmarkStart w:id="4" w:name="_Toc295497817"/>
+      <w:bookmarkStart w:id="5" w:name="_Toc261695782"/>
       <w:r>
         <w:rPr>
           <w:rFonts w:hint="eastAsia" w:ascii="微软雅黑" w:hAnsi="微软雅黑"/>
@@ -1192,6 +1192,9 @@
       <w:pPr>
         <w:adjustRightInd w:val="0"/>
         <w:snapToGrid w:val="0"/>
+        <w:rPr>
+          <w:rFonts w:hint="eastAsia"/>
+        </w:rPr>
       </w:pPr>
       <w:r>
         <w:rPr>
@@ -1205,6 +1208,1794 @@
         </w:rPr>
         <w:t>基于这些考虑，本科，研究生微电子专业的我，工作后从事了7年FPGA开发，对自己之前的工作有了一些反思，希望能把自己之前学过的进行阶段整理，对VLSI的设计有更加精准的把握。</w:t>
       </w:r>
+    </w:p>
+    <w:p>
+      <w:pPr>
+        <w:pStyle w:val="3"/>
+        <w:numPr>
+          <w:ilvl w:val="0"/>
+          <w:numId w:val="1"/>
+        </w:numPr>
+        <w:adjustRightInd w:val="0"/>
+        <w:snapToGrid w:val="0"/>
+        <w:spacing w:before="0" w:after="0" w:line="240" w:lineRule="auto"/>
+        <w:rPr>
+          <w:rFonts w:ascii="Times New Roman" w:hAnsi="Times New Roman" w:eastAsia="微软雅黑"/>
+          <w:b w:val="0"/>
+        </w:rPr>
+      </w:pPr>
+      <w:r>
+        <w:rPr>
+          <w:rFonts w:ascii="Times New Roman" w:hAnsi="Times New Roman" w:eastAsia="微软雅黑"/>
+          <w:b w:val="0"/>
+        </w:rPr>
+        <w:t>数字编码</w:t>
+      </w:r>
+    </w:p>
+    <w:p>
+      <w:pPr>
+        <w:adjustRightInd w:val="0"/>
+        <w:snapToGrid w:val="0"/>
+        <w:ind w:firstLine="420" w:firstLineChars="0"/>
+        <w:rPr>
+          <w:rFonts w:hint="default"/>
+        </w:rPr>
+      </w:pPr>
+      <w:r>
+        <w:rPr>
+          <w:rFonts w:hint="default"/>
+        </w:rPr>
+        <w:t>数字编码中包含很多种编码方式，以及进制转换的方式。</w:t>
+      </w:r>
+    </w:p>
+    <w:p>
+      <w:pPr>
+        <w:pStyle w:val="4"/>
+        <w:numPr>
+          <w:ilvl w:val="1"/>
+          <w:numId w:val="1"/>
+        </w:numPr>
+        <w:adjustRightInd w:val="0"/>
+        <w:snapToGrid w:val="0"/>
+        <w:spacing w:before="0" w:after="0" w:line="240" w:lineRule="auto"/>
+        <w:rPr>
+          <w:b w:val="0"/>
+          <w:sz w:val="30"/>
+          <w:szCs w:val="30"/>
+        </w:rPr>
+      </w:pPr>
+      <w:r>
+        <w:rPr>
+          <w:b w:val="0"/>
+          <w:sz w:val="30"/>
+          <w:szCs w:val="30"/>
+        </w:rPr>
+        <w:t>布尔代数</w:t>
+      </w:r>
+    </w:p>
+    <w:p>
+      <w:pPr>
+        <w:pStyle w:val="5"/>
+        <w:numPr>
+          <w:ilvl w:val="2"/>
+          <w:numId w:val="1"/>
+        </w:numPr>
+        <w:adjustRightInd w:val="0"/>
+        <w:snapToGrid w:val="0"/>
+        <w:spacing w:before="0" w:after="0" w:line="240" w:lineRule="auto"/>
+        <w:rPr>
+          <w:rFonts w:ascii="Times New Roman" w:hAnsi="Times New Roman" w:eastAsia="微软雅黑"/>
+          <w:b w:val="0"/>
+        </w:rPr>
+      </w:pPr>
+      <w:r>
+        <w:rPr>
+          <w:rFonts w:ascii="Times New Roman" w:hAnsi="Times New Roman" w:eastAsia="微软雅黑"/>
+          <w:b w:val="0"/>
+        </w:rPr>
+        <w:t>符号表格</w:t>
+      </w:r>
+    </w:p>
+    <w:p>
+      <w:pPr>
+        <w:ind w:firstLine="420" w:firstLineChars="0"/>
+        <w:rPr>
+          <w:b w:val="0"/>
+        </w:rPr>
+      </w:pPr>
+      <w:r>
+        <w:rPr>
+          <w:b w:val="0"/>
+        </w:rPr>
+        <w:t>布尔代数的符号表格</w:t>
+      </w:r>
+    </w:p>
+    <w:p>
+      <w:pPr>
+        <w:jc w:val="center"/>
+      </w:pPr>
+      <w:r>
+        <w:drawing>
+          <wp:inline distT="0" distB="0" distL="114300" distR="114300">
+            <wp:extent cx="2827020" cy="3248660"/>
+            <wp:effectExtent l="0" t="0" r="11430" b="8890"/>
+            <wp:docPr id="55" name="图片 55"/>
+            <wp:cNvGraphicFramePr>
+              <a:graphicFrameLocks xmlns:a="http://schemas.openxmlformats.org/drawingml/2006/main" noChangeAspect="1"/>
+            </wp:cNvGraphicFramePr>
+            <a:graphic xmlns:a="http://schemas.openxmlformats.org/drawingml/2006/main">
+              <a:graphicData uri="http://schemas.openxmlformats.org/drawingml/2006/picture">
+                <pic:pic xmlns:pic="http://schemas.openxmlformats.org/drawingml/2006/picture">
+                  <pic:nvPicPr>
+                    <pic:cNvPr id="55" name="图片 55"/>
+                    <pic:cNvPicPr>
+                      <a:picLocks noChangeAspect="1"/>
+                    </pic:cNvPicPr>
+                  </pic:nvPicPr>
+                  <pic:blipFill>
+                    <a:blip r:embed="rId8"/>
+                    <a:stretch>
+                      <a:fillRect/>
+                    </a:stretch>
+                  </pic:blipFill>
+                  <pic:spPr>
+                    <a:xfrm>
+                      <a:off x="0" y="0"/>
+                      <a:ext cx="2827020" cy="3248660"/>
+                    </a:xfrm>
+                    <a:prstGeom prst="rect">
+                      <a:avLst/>
+                    </a:prstGeom>
+                    <a:noFill/>
+                    <a:ln w="9525">
+                      <a:noFill/>
+                      <a:miter/>
+                    </a:ln>
+                  </pic:spPr>
+                </pic:pic>
+              </a:graphicData>
+            </a:graphic>
+          </wp:inline>
+        </w:drawing>
+      </w:r>
+    </w:p>
+    <w:p>
+      <w:pPr>
+        <w:pStyle w:val="5"/>
+        <w:numPr>
+          <w:ilvl w:val="2"/>
+          <w:numId w:val="1"/>
+        </w:numPr>
+        <w:adjustRightInd w:val="0"/>
+        <w:snapToGrid w:val="0"/>
+        <w:spacing w:before="0" w:after="0" w:line="240" w:lineRule="auto"/>
+        <w:rPr>
+          <w:rFonts w:ascii="Times New Roman" w:hAnsi="Times New Roman" w:eastAsia="微软雅黑"/>
+          <w:b w:val="0"/>
+        </w:rPr>
+      </w:pPr>
+      <w:r>
+        <w:rPr>
+          <w:rFonts w:ascii="Times New Roman" w:hAnsi="Times New Roman" w:eastAsia="微软雅黑"/>
+          <w:b w:val="0"/>
+        </w:rPr>
+        <w:t>基本定理</w:t>
+      </w:r>
+    </w:p>
+    <w:p>
+      <w:pPr>
+        <w:pStyle w:val="6"/>
+        <w:numPr>
+          <w:ilvl w:val="3"/>
+          <w:numId w:val="1"/>
+        </w:numPr>
+        <w:adjustRightInd w:val="0"/>
+        <w:snapToGrid w:val="0"/>
+        <w:spacing w:before="0" w:after="0" w:line="240" w:lineRule="auto"/>
+        <w:rPr>
+          <w:b w:val="0"/>
+          <w:sz w:val="24"/>
+          <w:szCs w:val="24"/>
+        </w:rPr>
+      </w:pPr>
+      <w:r>
+        <w:rPr>
+          <w:b w:val="0"/>
+          <w:sz w:val="24"/>
+          <w:szCs w:val="24"/>
+        </w:rPr>
+        <w:t>代入定理</w:t>
+      </w:r>
+    </w:p>
+    <w:p>
+      <w:pPr>
+        <w:ind w:firstLine="420" w:firstLineChars="0"/>
+        <w:rPr>
+          <w:b w:val="0"/>
+        </w:rPr>
+      </w:pPr>
+      <w:r>
+        <w:rPr>
+          <w:b w:val="0"/>
+        </w:rPr>
+        <w:t>代入定理，在任意一个包含A的逻辑等式中，以另外一个逻辑式，替换A的位置，则等式依然成立。</w:t>
+      </w:r>
+    </w:p>
+    <w:p>
+      <w:pPr>
+        <w:pStyle w:val="6"/>
+        <w:numPr>
+          <w:ilvl w:val="3"/>
+          <w:numId w:val="1"/>
+        </w:numPr>
+        <w:adjustRightInd w:val="0"/>
+        <w:snapToGrid w:val="0"/>
+        <w:spacing w:before="0" w:after="0" w:line="240" w:lineRule="auto"/>
+        <w:rPr>
+          <w:b w:val="0"/>
+          <w:sz w:val="24"/>
+          <w:szCs w:val="24"/>
+        </w:rPr>
+      </w:pPr>
+      <w:r>
+        <w:rPr>
+          <w:b w:val="0"/>
+          <w:sz w:val="24"/>
+          <w:szCs w:val="24"/>
+        </w:rPr>
+        <w:t>反演</w:t>
+      </w:r>
+      <w:r>
+        <w:rPr>
+          <w:b w:val="0"/>
+          <w:sz w:val="24"/>
+          <w:szCs w:val="24"/>
+        </w:rPr>
+        <w:t>定理</w:t>
+      </w:r>
+      <w:r>
+        <w:rPr>
+          <w:b w:val="0"/>
+          <w:sz w:val="24"/>
+          <w:szCs w:val="24"/>
+        </w:rPr>
+        <w:t>--最重要的定理</w:t>
+      </w:r>
+    </w:p>
+    <w:p>
+      <w:pPr>
+        <w:ind w:firstLine="420" w:firstLineChars="0"/>
+        <w:rPr>
+          <w:b w:val="0"/>
+        </w:rPr>
+      </w:pPr>
+      <w:r>
+        <w:rPr>
+          <w:b w:val="0"/>
+        </w:rPr>
+        <w:t>反演定理，对于任何逻辑式Y，将其所有的</w:t>
+      </w:r>
+    </w:p>
+    <w:p>
+      <w:pPr>
+        <w:ind w:left="840" w:leftChars="0" w:firstLine="420" w:firstLineChars="0"/>
+        <w:rPr>
+          <w:b w:val="0"/>
+        </w:rPr>
+      </w:pPr>
+      <w:r>
+        <w:rPr>
+          <w:b w:val="0"/>
+        </w:rPr>
+        <w:t>与换成或，</w:t>
+      </w:r>
+    </w:p>
+    <w:p>
+      <w:pPr>
+        <w:ind w:left="840" w:leftChars="0" w:firstLine="420" w:firstLineChars="0"/>
+        <w:rPr>
+          <w:b w:val="0"/>
+        </w:rPr>
+      </w:pPr>
+      <w:r>
+        <w:rPr>
+          <w:b w:val="0"/>
+        </w:rPr>
+        <w:t>或换成与，</w:t>
+      </w:r>
+    </w:p>
+    <w:p>
+      <w:pPr>
+        <w:ind w:left="840" w:leftChars="0" w:firstLine="420" w:firstLineChars="0"/>
+        <w:rPr>
+          <w:b w:val="0"/>
+        </w:rPr>
+      </w:pPr>
+      <w:r>
+        <w:rPr>
+          <w:b w:val="0"/>
+        </w:rPr>
+        <w:t>0换1,</w:t>
+      </w:r>
+    </w:p>
+    <w:p>
+      <w:pPr>
+        <w:ind w:left="840" w:leftChars="0" w:firstLine="420" w:firstLineChars="0"/>
+        <w:rPr>
+          <w:b w:val="0"/>
+        </w:rPr>
+      </w:pPr>
+      <w:r>
+        <w:rPr>
+          <w:b w:val="0"/>
+        </w:rPr>
+        <w:t>1换0,</w:t>
+      </w:r>
+    </w:p>
+    <w:p>
+      <w:pPr>
+        <w:ind w:left="840" w:leftChars="0" w:firstLine="420" w:firstLineChars="0"/>
+        <w:rPr>
+          <w:b w:val="0"/>
+        </w:rPr>
+      </w:pPr>
+      <w:r>
+        <w:rPr>
+          <w:b w:val="0"/>
+        </w:rPr>
+        <w:t>原变量换成反变量，则得到的结果就是/Y.</w:t>
+      </w:r>
+    </w:p>
+    <w:p>
+      <w:pPr>
+        <w:ind w:firstLine="420" w:firstLineChars="0"/>
+        <w:rPr>
+          <w:b w:val="0"/>
+        </w:rPr>
+      </w:pPr>
+      <w:r>
+        <w:rPr>
+          <w:b w:val="0"/>
+        </w:rPr>
+        <w:t>原则：必须遵守先括号，然后乘，最后加的运算次序;</w:t>
+      </w:r>
+    </w:p>
+    <w:p>
+      <w:pPr>
+        <w:ind w:left="840" w:leftChars="0" w:firstLine="420" w:firstLineChars="0"/>
+        <w:rPr>
+          <w:b w:val="0"/>
+        </w:rPr>
+      </w:pPr>
+      <w:r>
+        <w:rPr>
+          <w:b w:val="0"/>
+        </w:rPr>
+        <w:t>不属于单个变量上的反号，不变。</w:t>
+      </w:r>
+    </w:p>
+    <w:p>
+      <w:pPr>
+        <w:ind w:firstLine="420" w:firstLineChars="0"/>
+        <w:rPr>
+          <w:b w:val="0"/>
+        </w:rPr>
+      </w:pPr>
+      <w:r>
+        <w:rPr>
+          <w:b w:val="0"/>
+        </w:rPr>
+        <w:t>特别记忆：徳.摩根定理，就是反演定理的特例。</w:t>
+      </w:r>
+    </w:p>
+    <w:p>
+      <w:pPr>
+        <w:ind w:firstLine="420" w:firstLineChars="0"/>
+      </w:pPr>
+      <w:r>
+        <w:t xml:space="preserve"> 与非，等于非或</w:t>
+      </w:r>
+    </w:p>
+    <w:p>
+      <w:pPr>
+        <w:ind w:firstLine="420" w:firstLineChars="0"/>
+      </w:pPr>
+      <w:r>
+        <w:drawing>
+          <wp:inline distT="0" distB="0" distL="114300" distR="114300">
+            <wp:extent cx="971550" cy="342900"/>
+            <wp:effectExtent l="0" t="0" r="0" b="0"/>
+            <wp:docPr id="56" name="图片 56"/>
+            <wp:cNvGraphicFramePr>
+              <a:graphicFrameLocks xmlns:a="http://schemas.openxmlformats.org/drawingml/2006/main" noChangeAspect="1"/>
+            </wp:cNvGraphicFramePr>
+            <a:graphic xmlns:a="http://schemas.openxmlformats.org/drawingml/2006/main">
+              <a:graphicData uri="http://schemas.openxmlformats.org/drawingml/2006/picture">
+                <pic:pic xmlns:pic="http://schemas.openxmlformats.org/drawingml/2006/picture">
+                  <pic:nvPicPr>
+                    <pic:cNvPr id="56" name="图片 56"/>
+                    <pic:cNvPicPr>
+                      <a:picLocks noChangeAspect="1"/>
+                    </pic:cNvPicPr>
+                  </pic:nvPicPr>
+                  <pic:blipFill>
+                    <a:blip r:embed="rId9"/>
+                    <a:stretch>
+                      <a:fillRect/>
+                    </a:stretch>
+                  </pic:blipFill>
+                  <pic:spPr>
+                    <a:xfrm>
+                      <a:off x="0" y="0"/>
+                      <a:ext cx="971550" cy="342900"/>
+                    </a:xfrm>
+                    <a:prstGeom prst="rect">
+                      <a:avLst/>
+                    </a:prstGeom>
+                    <a:noFill/>
+                    <a:ln w="9525">
+                      <a:noFill/>
+                      <a:miter/>
+                    </a:ln>
+                  </pic:spPr>
+                </pic:pic>
+              </a:graphicData>
+            </a:graphic>
+          </wp:inline>
+        </w:drawing>
+      </w:r>
+    </w:p>
+    <w:p>
+      <w:pPr>
+        <w:ind w:firstLine="420" w:firstLineChars="0"/>
+      </w:pPr>
+      <w:r>
+        <w:t>或非，等于非与</w:t>
+      </w:r>
+    </w:p>
+    <w:p>
+      <w:pPr>
+        <w:ind w:firstLine="420" w:firstLineChars="0"/>
+      </w:pPr>
+      <w:r>
+        <w:drawing>
+          <wp:inline distT="0" distB="0" distL="114300" distR="114300">
+            <wp:extent cx="923925" cy="285750"/>
+            <wp:effectExtent l="0" t="0" r="9525" b="0"/>
+            <wp:docPr id="57" name="图片 57"/>
+            <wp:cNvGraphicFramePr>
+              <a:graphicFrameLocks xmlns:a="http://schemas.openxmlformats.org/drawingml/2006/main" noChangeAspect="1"/>
+            </wp:cNvGraphicFramePr>
+            <a:graphic xmlns:a="http://schemas.openxmlformats.org/drawingml/2006/main">
+              <a:graphicData uri="http://schemas.openxmlformats.org/drawingml/2006/picture">
+                <pic:pic xmlns:pic="http://schemas.openxmlformats.org/drawingml/2006/picture">
+                  <pic:nvPicPr>
+                    <pic:cNvPr id="57" name="图片 57"/>
+                    <pic:cNvPicPr>
+                      <a:picLocks noChangeAspect="1"/>
+                    </pic:cNvPicPr>
+                  </pic:nvPicPr>
+                  <pic:blipFill>
+                    <a:blip r:embed="rId10"/>
+                    <a:stretch>
+                      <a:fillRect/>
+                    </a:stretch>
+                  </pic:blipFill>
+                  <pic:spPr>
+                    <a:xfrm>
+                      <a:off x="0" y="0"/>
+                      <a:ext cx="923925" cy="285750"/>
+                    </a:xfrm>
+                    <a:prstGeom prst="rect">
+                      <a:avLst/>
+                    </a:prstGeom>
+                    <a:noFill/>
+                    <a:ln w="9525">
+                      <a:noFill/>
+                      <a:miter/>
+                    </a:ln>
+                  </pic:spPr>
+                </pic:pic>
+              </a:graphicData>
+            </a:graphic>
+          </wp:inline>
+        </w:drawing>
+      </w:r>
+    </w:p>
+    <w:p>
+      <w:pPr>
+        <w:pStyle w:val="7"/>
+        <w:numPr>
+          <w:ilvl w:val="4"/>
+          <w:numId w:val="1"/>
+        </w:numPr>
+        <w:adjustRightInd w:val="0"/>
+        <w:snapToGrid w:val="0"/>
+        <w:spacing w:before="0" w:after="0" w:line="240" w:lineRule="auto"/>
+        <w:rPr>
+          <w:rFonts w:ascii="Times New Roman" w:hAnsi="Times New Roman" w:eastAsia="微软雅黑"/>
+          <w:b w:val="0"/>
+          <w:szCs w:val="21"/>
+        </w:rPr>
+      </w:pPr>
+      <w:r>
+        <w:rPr>
+          <w:rFonts w:ascii="Times New Roman" w:hAnsi="Times New Roman" w:eastAsia="微软雅黑"/>
+          <w:b w:val="0"/>
+          <w:szCs w:val="21"/>
+        </w:rPr>
+        <w:t>例题</w:t>
+      </w:r>
+    </w:p>
+    <w:p>
+      <w:pPr>
+        <w:ind w:firstLine="420" w:firstLineChars="0"/>
+        <w:rPr>
+          <w:b w:val="0"/>
+          <w:szCs w:val="21"/>
+        </w:rPr>
+      </w:pPr>
+      <w:r>
+        <w:rPr>
+          <w:b w:val="0"/>
+          <w:szCs w:val="21"/>
+        </w:rPr>
+        <w:t>比如将逻辑函数，</w:t>
+      </w:r>
+    </w:p>
+    <w:p>
+      <w:pPr>
+        <w:ind w:firstLine="420" w:firstLineChars="0"/>
+      </w:pPr>
+      <w:r>
+        <w:drawing>
+          <wp:inline distT="0" distB="0" distL="114300" distR="114300">
+            <wp:extent cx="1571625" cy="314325"/>
+            <wp:effectExtent l="0" t="0" r="9525" b="9525"/>
+            <wp:docPr id="58" name="图片 58"/>
+            <wp:cNvGraphicFramePr>
+              <a:graphicFrameLocks xmlns:a="http://schemas.openxmlformats.org/drawingml/2006/main" noChangeAspect="1"/>
+            </wp:cNvGraphicFramePr>
+            <a:graphic xmlns:a="http://schemas.openxmlformats.org/drawingml/2006/main">
+              <a:graphicData uri="http://schemas.openxmlformats.org/drawingml/2006/picture">
+                <pic:pic xmlns:pic="http://schemas.openxmlformats.org/drawingml/2006/picture">
+                  <pic:nvPicPr>
+                    <pic:cNvPr id="58" name="图片 58"/>
+                    <pic:cNvPicPr>
+                      <a:picLocks noChangeAspect="1"/>
+                    </pic:cNvPicPr>
+                  </pic:nvPicPr>
+                  <pic:blipFill>
+                    <a:blip r:embed="rId11"/>
+                    <a:stretch>
+                      <a:fillRect/>
+                    </a:stretch>
+                  </pic:blipFill>
+                  <pic:spPr>
+                    <a:xfrm>
+                      <a:off x="0" y="0"/>
+                      <a:ext cx="1571625" cy="314325"/>
+                    </a:xfrm>
+                    <a:prstGeom prst="rect">
+                      <a:avLst/>
+                    </a:prstGeom>
+                    <a:noFill/>
+                    <a:ln w="9525">
+                      <a:noFill/>
+                      <a:miter/>
+                    </a:ln>
+                  </pic:spPr>
+                </pic:pic>
+              </a:graphicData>
+            </a:graphic>
+          </wp:inline>
+        </w:drawing>
+      </w:r>
+    </w:p>
+    <w:p>
+      <w:pPr>
+        <w:ind w:firstLine="420" w:firstLineChars="0"/>
+      </w:pPr>
+      <w:r>
+        <w:t>华简成与非，与非的形式。</w:t>
+      </w:r>
+    </w:p>
+    <w:p>
+      <w:pPr>
+        <w:ind w:firstLine="420" w:firstLineChars="0"/>
+        <w:rPr>
+          <w:b w:val="0"/>
+          <w:szCs w:val="21"/>
+        </w:rPr>
+      </w:pPr>
+      <w:r>
+        <w:rPr>
+          <w:b w:val="0"/>
+          <w:szCs w:val="21"/>
+        </w:rPr>
+        <w:t>我们一般都按照最小项的方式写最简函数，如果给定的例题是，比如让你用与非门搭建电路，要如何将逻辑式进行替换</w:t>
+      </w:r>
+      <w:r>
+        <w:rPr>
+          <w:b w:val="0"/>
+          <w:szCs w:val="21"/>
+        </w:rPr>
+        <w:t>，</w:t>
+      </w:r>
+      <w:r>
+        <w:rPr>
+          <w:b w:val="0"/>
+          <w:szCs w:val="21"/>
+        </w:rPr>
+        <w:t>可以考虑用反演定理。</w:t>
+      </w:r>
+    </w:p>
+    <w:p>
+      <w:pPr>
+        <w:ind w:firstLine="420" w:firstLineChars="0"/>
+      </w:pPr>
+      <w:r>
+        <w:rPr>
+          <w:b w:val="0"/>
+          <w:szCs w:val="21"/>
+        </w:rPr>
+        <w:t>变形1：</w:t>
+      </w:r>
+      <w:r>
+        <w:drawing>
+          <wp:inline distT="0" distB="0" distL="114300" distR="114300">
+            <wp:extent cx="1485900" cy="238125"/>
+            <wp:effectExtent l="0" t="0" r="0" b="9525"/>
+            <wp:docPr id="59" name="图片 59"/>
+            <wp:cNvGraphicFramePr>
+              <a:graphicFrameLocks xmlns:a="http://schemas.openxmlformats.org/drawingml/2006/main" noChangeAspect="1"/>
+            </wp:cNvGraphicFramePr>
+            <a:graphic xmlns:a="http://schemas.openxmlformats.org/drawingml/2006/main">
+              <a:graphicData uri="http://schemas.openxmlformats.org/drawingml/2006/picture">
+                <pic:pic xmlns:pic="http://schemas.openxmlformats.org/drawingml/2006/picture">
+                  <pic:nvPicPr>
+                    <pic:cNvPr id="59" name="图片 59"/>
+                    <pic:cNvPicPr>
+                      <a:picLocks noChangeAspect="1"/>
+                    </pic:cNvPicPr>
+                  </pic:nvPicPr>
+                  <pic:blipFill>
+                    <a:blip r:embed="rId12"/>
+                    <a:stretch>
+                      <a:fillRect/>
+                    </a:stretch>
+                  </pic:blipFill>
+                  <pic:spPr>
+                    <a:xfrm>
+                      <a:off x="0" y="0"/>
+                      <a:ext cx="1485900" cy="238125"/>
+                    </a:xfrm>
+                    <a:prstGeom prst="rect">
+                      <a:avLst/>
+                    </a:prstGeom>
+                    <a:noFill/>
+                    <a:ln w="9525">
+                      <a:noFill/>
+                      <a:miter/>
+                    </a:ln>
+                  </pic:spPr>
+                </pic:pic>
+              </a:graphicData>
+            </a:graphic>
+          </wp:inline>
+        </w:drawing>
+      </w:r>
+    </w:p>
+    <w:p>
+      <w:pPr>
+        <w:ind w:firstLine="420" w:firstLineChars="0"/>
+      </w:pPr>
+      <w:r>
+        <w:t>变形2：利用反演定理</w:t>
+      </w:r>
+    </w:p>
+    <w:p>
+      <w:pPr>
+        <w:ind w:left="420" w:leftChars="0" w:firstLine="420" w:firstLineChars="0"/>
+      </w:pPr>
+      <w:r>
+        <w:t>Y=</w:t>
+      </w:r>
+      <w:bookmarkStart w:id="10" w:name="_GoBack"/>
+      <w:bookmarkEnd w:id="10"/>
+    </w:p>
+    <w:p>
+      <w:pPr>
+        <w:ind w:firstLine="420" w:firstLineChars="0"/>
+      </w:pPr>
+    </w:p>
+    <w:p/>
+    <w:p>
+      <w:pPr>
+        <w:pStyle w:val="6"/>
+        <w:numPr>
+          <w:ilvl w:val="3"/>
+          <w:numId w:val="1"/>
+        </w:numPr>
+        <w:adjustRightInd w:val="0"/>
+        <w:snapToGrid w:val="0"/>
+        <w:spacing w:before="0" w:after="0" w:line="240" w:lineRule="auto"/>
+        <w:rPr>
+          <w:b w:val="0"/>
+          <w:sz w:val="24"/>
+          <w:szCs w:val="24"/>
+        </w:rPr>
+      </w:pPr>
+      <w:r>
+        <w:rPr>
+          <w:b w:val="0"/>
+          <w:sz w:val="24"/>
+          <w:szCs w:val="24"/>
+        </w:rPr>
+        <w:t>对偶</w:t>
+      </w:r>
+      <w:r>
+        <w:rPr>
+          <w:b w:val="0"/>
+          <w:sz w:val="24"/>
+          <w:szCs w:val="24"/>
+        </w:rPr>
+        <w:t>定理</w:t>
+      </w:r>
+    </w:p>
+    <w:p>
+      <w:pPr>
+        <w:ind w:firstLine="420" w:firstLineChars="0"/>
+        <w:rPr>
+          <w:b w:val="0"/>
+        </w:rPr>
+      </w:pPr>
+      <w:r>
+        <w:rPr>
+          <w:b w:val="0"/>
+        </w:rPr>
+        <w:t>对偶定理：若两个逻辑式相等，则对偶式也相等。</w:t>
+      </w:r>
+    </w:p>
+    <w:p>
+      <w:pPr>
+        <w:ind w:left="840" w:leftChars="0" w:firstLine="420" w:firstLineChars="0"/>
+        <w:rPr>
+          <w:b w:val="0"/>
+        </w:rPr>
+      </w:pPr>
+      <w:r>
+        <w:rPr>
+          <w:b w:val="0"/>
+        </w:rPr>
+        <w:t>其实是根据反演定理推的</w:t>
+      </w:r>
+    </w:p>
+    <w:p>
+      <w:pPr>
+        <w:ind w:left="840" w:leftChars="0" w:firstLine="420" w:firstLineChars="0"/>
+        <w:rPr>
+          <w:b w:val="0"/>
+        </w:rPr>
+      </w:pPr>
+      <w:r>
+        <w:rPr>
+          <w:b w:val="0"/>
+        </w:rPr>
+        <w:t>比如Y=A(B+C)</w:t>
+      </w:r>
+    </w:p>
+    <w:p>
+      <w:pPr>
+        <w:ind w:left="840" w:leftChars="0" w:firstLine="420" w:firstLineChars="0"/>
+        <w:rPr>
+          <w:b w:val="0"/>
+        </w:rPr>
+      </w:pPr>
+      <w:r>
+        <w:rPr>
+          <w:b w:val="0"/>
+        </w:rPr>
+        <w:t>我们知道它的反演定理，/Y = A+(B*C)</w:t>
+      </w:r>
+    </w:p>
+    <w:p>
+      <w:pPr>
+        <w:ind w:left="840" w:leftChars="0" w:firstLine="420" w:firstLineChars="0"/>
+        <w:rPr>
+          <w:b w:val="0"/>
+        </w:rPr>
+      </w:pPr>
+      <w:r>
+        <w:rPr>
+          <w:b w:val="0"/>
+        </w:rPr>
+        <w:t>那么就是对偶了。</w:t>
+      </w:r>
+    </w:p>
+    <w:p>
+      <w:pPr>
+        <w:pStyle w:val="5"/>
+        <w:numPr>
+          <w:ilvl w:val="2"/>
+          <w:numId w:val="1"/>
+        </w:numPr>
+        <w:adjustRightInd w:val="0"/>
+        <w:snapToGrid w:val="0"/>
+        <w:spacing w:before="0" w:after="0" w:line="240" w:lineRule="auto"/>
+        <w:rPr>
+          <w:rFonts w:ascii="Times New Roman" w:hAnsi="Times New Roman" w:eastAsia="微软雅黑"/>
+          <w:b w:val="0"/>
+        </w:rPr>
+      </w:pPr>
+      <w:r>
+        <w:rPr>
+          <w:rFonts w:ascii="Times New Roman" w:hAnsi="Times New Roman" w:eastAsia="微软雅黑"/>
+          <w:b w:val="0"/>
+        </w:rPr>
+        <w:t>逻辑函数表示方法</w:t>
+      </w:r>
+    </w:p>
+    <w:p>
+      <w:pPr>
+        <w:ind w:firstLine="420" w:firstLineChars="0"/>
+      </w:pPr>
+      <w:r>
+        <w:t>真值表，逻辑函数式，逻辑图，卡诺图。</w:t>
+      </w:r>
+    </w:p>
+    <w:p>
+      <w:pPr>
+        <w:rPr>
+          <w:b w:val="0"/>
+        </w:rPr>
+      </w:pPr>
+    </w:p>
+    <w:p>
+      <w:pPr>
+        <w:jc w:val="center"/>
+      </w:pPr>
+    </w:p>
+    <w:p>
+      <w:pPr>
+        <w:jc w:val="center"/>
+      </w:pPr>
+    </w:p>
+    <w:p>
+      <w:pPr>
+        <w:adjustRightInd w:val="0"/>
+        <w:snapToGrid w:val="0"/>
+        <w:rPr>
+          <w:rFonts w:hint="default"/>
+        </w:rPr>
+      </w:pPr>
+    </w:p>
+    <w:p>
+      <w:pPr>
+        <w:pStyle w:val="4"/>
+        <w:numPr>
+          <w:ilvl w:val="1"/>
+          <w:numId w:val="1"/>
+        </w:numPr>
+        <w:adjustRightInd w:val="0"/>
+        <w:snapToGrid w:val="0"/>
+        <w:spacing w:before="0" w:after="0" w:line="240" w:lineRule="auto"/>
+        <w:rPr>
+          <w:b w:val="0"/>
+          <w:sz w:val="30"/>
+          <w:szCs w:val="30"/>
+        </w:rPr>
+      </w:pPr>
+      <w:r>
+        <w:rPr>
+          <w:b w:val="0"/>
+          <w:sz w:val="30"/>
+          <w:szCs w:val="30"/>
+        </w:rPr>
+        <w:t>常见编码转换</w:t>
+      </w:r>
+    </w:p>
+    <w:p>
+      <w:pPr>
+        <w:pStyle w:val="5"/>
+        <w:numPr>
+          <w:ilvl w:val="2"/>
+          <w:numId w:val="1"/>
+        </w:numPr>
+        <w:adjustRightInd w:val="0"/>
+        <w:snapToGrid w:val="0"/>
+        <w:spacing w:before="0" w:after="0" w:line="240" w:lineRule="auto"/>
+        <w:rPr>
+          <w:rFonts w:ascii="Times New Roman" w:hAnsi="Times New Roman" w:eastAsia="微软雅黑"/>
+          <w:b w:val="0"/>
+        </w:rPr>
+      </w:pPr>
+      <w:r>
+        <w:rPr>
+          <w:rFonts w:hint="default" w:ascii="Times New Roman" w:hAnsi="Times New Roman" w:eastAsia="微软雅黑"/>
+          <w:b w:val="0"/>
+        </w:rPr>
+        <w:t>二-十进制之间转换</w:t>
+      </w:r>
+    </w:p>
+    <w:p>
+      <w:pPr>
+        <w:adjustRightInd w:val="0"/>
+        <w:snapToGrid w:val="0"/>
+        <w:ind w:firstLine="420" w:firstLineChars="0"/>
+      </w:pPr>
+      <w:r>
+        <w:t>二进制--&gt;十进制，比如(1011.01)2,这种，直接乘以对应想权重即可。</w:t>
+      </w:r>
+    </w:p>
+    <w:p>
+      <w:pPr>
+        <w:adjustRightInd w:val="0"/>
+        <w:snapToGrid w:val="0"/>
+        <w:ind w:firstLine="420" w:firstLineChars="0"/>
+      </w:pPr>
+      <w:r>
+        <w:drawing>
+          <wp:inline distT="0" distB="0" distL="114300" distR="114300">
+            <wp:extent cx="2947035" cy="241935"/>
+            <wp:effectExtent l="0" t="0" r="5715" b="5715"/>
+            <wp:docPr id="47" name="图片 47"/>
+            <wp:cNvGraphicFramePr>
+              <a:graphicFrameLocks xmlns:a="http://schemas.openxmlformats.org/drawingml/2006/main" noChangeAspect="1"/>
+            </wp:cNvGraphicFramePr>
+            <a:graphic xmlns:a="http://schemas.openxmlformats.org/drawingml/2006/main">
+              <a:graphicData uri="http://schemas.openxmlformats.org/drawingml/2006/picture">
+                <pic:pic xmlns:pic="http://schemas.openxmlformats.org/drawingml/2006/picture">
+                  <pic:nvPicPr>
+                    <pic:cNvPr id="47" name="图片 47"/>
+                    <pic:cNvPicPr>
+                      <a:picLocks noChangeAspect="1"/>
+                    </pic:cNvPicPr>
+                  </pic:nvPicPr>
+                  <pic:blipFill>
+                    <a:blip r:embed="rId13"/>
+                    <a:stretch>
+                      <a:fillRect/>
+                    </a:stretch>
+                  </pic:blipFill>
+                  <pic:spPr>
+                    <a:xfrm>
+                      <a:off x="0" y="0"/>
+                      <a:ext cx="2947035" cy="241935"/>
+                    </a:xfrm>
+                    <a:prstGeom prst="rect">
+                      <a:avLst/>
+                    </a:prstGeom>
+                    <a:noFill/>
+                    <a:ln w="9525">
+                      <a:noFill/>
+                      <a:miter/>
+                    </a:ln>
+                  </pic:spPr>
+                </pic:pic>
+              </a:graphicData>
+            </a:graphic>
+          </wp:inline>
+        </w:drawing>
+      </w:r>
+    </w:p>
+    <w:p>
+      <w:pPr>
+        <w:adjustRightInd w:val="0"/>
+        <w:snapToGrid w:val="0"/>
+        <w:ind w:firstLine="420" w:firstLineChars="0"/>
+        <w:rPr>
+          <w:rFonts w:hint="default"/>
+        </w:rPr>
+      </w:pPr>
+      <w:r>
+        <w:rPr>
+          <w:rFonts w:hint="default"/>
+        </w:rPr>
+        <w:t>十进制--&gt;二进制，这个是重点</w:t>
+      </w:r>
+    </w:p>
+    <w:p>
+      <w:pPr>
+        <w:adjustRightInd w:val="0"/>
+        <w:snapToGrid w:val="0"/>
+        <w:ind w:firstLine="420" w:firstLineChars="0"/>
+        <w:rPr>
+          <w:rFonts w:hint="default"/>
+        </w:rPr>
+      </w:pPr>
+      <w:r>
+        <w:rPr>
+          <w:rFonts w:hint="default"/>
+        </w:rPr>
+        <w:t>利用如下公式</w:t>
+      </w:r>
+    </w:p>
+    <w:p>
+      <w:pPr>
+        <w:adjustRightInd w:val="0"/>
+        <w:snapToGrid w:val="0"/>
+        <w:ind w:firstLine="420" w:firstLineChars="0"/>
+      </w:pPr>
+      <w:r>
+        <w:drawing>
+          <wp:inline distT="0" distB="0" distL="114300" distR="114300">
+            <wp:extent cx="2079625" cy="482600"/>
+            <wp:effectExtent l="0" t="0" r="15875" b="12700"/>
+            <wp:docPr id="48" name="图片 48"/>
+            <wp:cNvGraphicFramePr>
+              <a:graphicFrameLocks xmlns:a="http://schemas.openxmlformats.org/drawingml/2006/main" noChangeAspect="1"/>
+            </wp:cNvGraphicFramePr>
+            <a:graphic xmlns:a="http://schemas.openxmlformats.org/drawingml/2006/main">
+              <a:graphicData uri="http://schemas.openxmlformats.org/drawingml/2006/picture">
+                <pic:pic xmlns:pic="http://schemas.openxmlformats.org/drawingml/2006/picture">
+                  <pic:nvPicPr>
+                    <pic:cNvPr id="48" name="图片 48"/>
+                    <pic:cNvPicPr>
+                      <a:picLocks noChangeAspect="1"/>
+                    </pic:cNvPicPr>
+                  </pic:nvPicPr>
+                  <pic:blipFill>
+                    <a:blip r:embed="rId14"/>
+                    <a:stretch>
+                      <a:fillRect/>
+                    </a:stretch>
+                  </pic:blipFill>
+                  <pic:spPr>
+                    <a:xfrm>
+                      <a:off x="0" y="0"/>
+                      <a:ext cx="2079625" cy="482600"/>
+                    </a:xfrm>
+                    <a:prstGeom prst="rect">
+                      <a:avLst/>
+                    </a:prstGeom>
+                    <a:noFill/>
+                    <a:ln w="9525">
+                      <a:noFill/>
+                      <a:miter/>
+                    </a:ln>
+                  </pic:spPr>
+                </pic:pic>
+              </a:graphicData>
+            </a:graphic>
+          </wp:inline>
+        </w:drawing>
+      </w:r>
+    </w:p>
+    <w:p>
+      <w:pPr>
+        <w:adjustRightInd w:val="0"/>
+        <w:snapToGrid w:val="0"/>
+        <w:ind w:firstLine="420" w:firstLineChars="0"/>
+        <w:rPr>
+          <w:rFonts w:hint="default"/>
+        </w:rPr>
+      </w:pPr>
+      <w:r>
+        <w:t>这个公式表明，若将</w:t>
+      </w:r>
+      <w:r>
+        <w:drawing>
+          <wp:inline distT="0" distB="0" distL="114300" distR="114300">
+            <wp:extent cx="276860" cy="150495"/>
+            <wp:effectExtent l="0" t="0" r="8890" b="1905"/>
+            <wp:docPr id="49" name="图片 49"/>
+            <wp:cNvGraphicFramePr>
+              <a:graphicFrameLocks xmlns:a="http://schemas.openxmlformats.org/drawingml/2006/main" noChangeAspect="1"/>
+            </wp:cNvGraphicFramePr>
+            <a:graphic xmlns:a="http://schemas.openxmlformats.org/drawingml/2006/main">
+              <a:graphicData uri="http://schemas.openxmlformats.org/drawingml/2006/picture">
+                <pic:pic xmlns:pic="http://schemas.openxmlformats.org/drawingml/2006/picture">
+                  <pic:nvPicPr>
+                    <pic:cNvPr id="49" name="图片 49"/>
+                    <pic:cNvPicPr>
+                      <a:picLocks noChangeAspect="1"/>
+                    </pic:cNvPicPr>
+                  </pic:nvPicPr>
+                  <pic:blipFill>
+                    <a:blip r:embed="rId15"/>
+                    <a:stretch>
+                      <a:fillRect/>
+                    </a:stretch>
+                  </pic:blipFill>
+                  <pic:spPr>
+                    <a:xfrm>
+                      <a:off x="0" y="0"/>
+                      <a:ext cx="276860" cy="150495"/>
+                    </a:xfrm>
+                    <a:prstGeom prst="rect">
+                      <a:avLst/>
+                    </a:prstGeom>
+                    <a:noFill/>
+                    <a:ln w="9525">
+                      <a:noFill/>
+                      <a:miter/>
+                    </a:ln>
+                  </pic:spPr>
+                </pic:pic>
+              </a:graphicData>
+            </a:graphic>
+          </wp:inline>
+        </w:drawing>
+      </w:r>
+      <w:r>
+        <w:t xml:space="preserve"> 除以2，则得到的余数就是</w:t>
+      </w:r>
+      <w:r>
+        <w:drawing>
+          <wp:inline distT="0" distB="0" distL="114300" distR="114300">
+            <wp:extent cx="167640" cy="186055"/>
+            <wp:effectExtent l="0" t="0" r="3810" b="4445"/>
+            <wp:docPr id="50" name="图片 50"/>
+            <wp:cNvGraphicFramePr>
+              <a:graphicFrameLocks xmlns:a="http://schemas.openxmlformats.org/drawingml/2006/main" noChangeAspect="1"/>
+            </wp:cNvGraphicFramePr>
+            <a:graphic xmlns:a="http://schemas.openxmlformats.org/drawingml/2006/main">
+              <a:graphicData uri="http://schemas.openxmlformats.org/drawingml/2006/picture">
+                <pic:pic xmlns:pic="http://schemas.openxmlformats.org/drawingml/2006/picture">
+                  <pic:nvPicPr>
+                    <pic:cNvPr id="50" name="图片 50"/>
+                    <pic:cNvPicPr>
+                      <a:picLocks noChangeAspect="1"/>
+                    </pic:cNvPicPr>
+                  </pic:nvPicPr>
+                  <pic:blipFill>
+                    <a:blip r:embed="rId16"/>
+                    <a:stretch>
+                      <a:fillRect/>
+                    </a:stretch>
+                  </pic:blipFill>
+                  <pic:spPr>
+                    <a:xfrm>
+                      <a:off x="0" y="0"/>
+                      <a:ext cx="167640" cy="186055"/>
+                    </a:xfrm>
+                    <a:prstGeom prst="rect">
+                      <a:avLst/>
+                    </a:prstGeom>
+                    <a:noFill/>
+                    <a:ln w="9525">
+                      <a:noFill/>
+                      <a:miter/>
+                    </a:ln>
+                  </pic:spPr>
+                </pic:pic>
+              </a:graphicData>
+            </a:graphic>
+          </wp:inline>
+        </w:drawing>
+      </w:r>
+      <w:r>
+        <w:t xml:space="preserve"> ,商就是</w:t>
+      </w:r>
+      <w:r>
+        <w:drawing>
+          <wp:inline distT="0" distB="0" distL="114300" distR="114300">
+            <wp:extent cx="842645" cy="169545"/>
+            <wp:effectExtent l="0" t="0" r="14605" b="1905"/>
+            <wp:docPr id="51" name="图片 51"/>
+            <wp:cNvGraphicFramePr>
+              <a:graphicFrameLocks xmlns:a="http://schemas.openxmlformats.org/drawingml/2006/main" noChangeAspect="1"/>
+            </wp:cNvGraphicFramePr>
+            <a:graphic xmlns:a="http://schemas.openxmlformats.org/drawingml/2006/main">
+              <a:graphicData uri="http://schemas.openxmlformats.org/drawingml/2006/picture">
+                <pic:pic xmlns:pic="http://schemas.openxmlformats.org/drawingml/2006/picture">
+                  <pic:nvPicPr>
+                    <pic:cNvPr id="51" name="图片 51"/>
+                    <pic:cNvPicPr>
+                      <a:picLocks noChangeAspect="1"/>
+                    </pic:cNvPicPr>
+                  </pic:nvPicPr>
+                  <pic:blipFill>
+                    <a:blip r:embed="rId17"/>
+                    <a:stretch>
+                      <a:fillRect/>
+                    </a:stretch>
+                  </pic:blipFill>
+                  <pic:spPr>
+                    <a:xfrm>
+                      <a:off x="0" y="0"/>
+                      <a:ext cx="842645" cy="169545"/>
+                    </a:xfrm>
+                    <a:prstGeom prst="rect">
+                      <a:avLst/>
+                    </a:prstGeom>
+                    <a:noFill/>
+                    <a:ln w="9525">
+                      <a:noFill/>
+                      <a:miter/>
+                    </a:ln>
+                  </pic:spPr>
+                </pic:pic>
+              </a:graphicData>
+            </a:graphic>
+          </wp:inline>
+        </w:drawing>
+      </w:r>
+    </w:p>
+    <w:p>
+      <w:pPr>
+        <w:adjustRightInd w:val="0"/>
+        <w:snapToGrid w:val="0"/>
+        <w:ind w:firstLine="420" w:firstLineChars="0"/>
+        <w:rPr>
+          <w:rFonts w:hint="default"/>
+        </w:rPr>
+      </w:pPr>
+      <w:r>
+        <w:rPr>
+          <w:rFonts w:hint="default"/>
+        </w:rPr>
+        <w:t>举例说明：</w:t>
+      </w:r>
+    </w:p>
+    <w:p>
+      <w:pPr>
+        <w:adjustRightInd w:val="0"/>
+        <w:snapToGrid w:val="0"/>
+        <w:ind w:firstLine="420" w:firstLineChars="0"/>
+      </w:pPr>
+      <w:r>
+        <w:drawing>
+          <wp:inline distT="0" distB="0" distL="114300" distR="114300">
+            <wp:extent cx="1478280" cy="1597660"/>
+            <wp:effectExtent l="0" t="0" r="7620" b="2540"/>
+            <wp:docPr id="53" name="图片 53"/>
+            <wp:cNvGraphicFramePr>
+              <a:graphicFrameLocks xmlns:a="http://schemas.openxmlformats.org/drawingml/2006/main" noChangeAspect="1"/>
+            </wp:cNvGraphicFramePr>
+            <a:graphic xmlns:a="http://schemas.openxmlformats.org/drawingml/2006/main">
+              <a:graphicData uri="http://schemas.openxmlformats.org/drawingml/2006/picture">
+                <pic:pic xmlns:pic="http://schemas.openxmlformats.org/drawingml/2006/picture">
+                  <pic:nvPicPr>
+                    <pic:cNvPr id="53" name="图片 53"/>
+                    <pic:cNvPicPr>
+                      <a:picLocks noChangeAspect="1"/>
+                    </pic:cNvPicPr>
+                  </pic:nvPicPr>
+                  <pic:blipFill>
+                    <a:blip r:embed="rId18"/>
+                    <a:stretch>
+                      <a:fillRect/>
+                    </a:stretch>
+                  </pic:blipFill>
+                  <pic:spPr>
+                    <a:xfrm>
+                      <a:off x="0" y="0"/>
+                      <a:ext cx="1478280" cy="1597660"/>
+                    </a:xfrm>
+                    <a:prstGeom prst="rect">
+                      <a:avLst/>
+                    </a:prstGeom>
+                    <a:noFill/>
+                    <a:ln w="9525">
+                      <a:noFill/>
+                      <a:miter/>
+                    </a:ln>
+                  </pic:spPr>
+                </pic:pic>
+              </a:graphicData>
+            </a:graphic>
+          </wp:inline>
+        </w:drawing>
+      </w:r>
+    </w:p>
+    <w:p>
+      <w:pPr>
+        <w:adjustRightInd w:val="0"/>
+        <w:snapToGrid w:val="0"/>
+        <w:ind w:firstLine="420" w:firstLineChars="0"/>
+        <w:rPr>
+          <w:rFonts w:hint="default"/>
+        </w:rPr>
+      </w:pPr>
+      <w:r>
+        <w:t>然后这些余数，从最后开始排列，就是10101101，这个数就是173的二进制表示方法。</w:t>
+      </w:r>
+    </w:p>
+    <w:p>
+      <w:pPr>
+        <w:pStyle w:val="4"/>
+        <w:numPr>
+          <w:ilvl w:val="1"/>
+          <w:numId w:val="1"/>
+        </w:numPr>
+        <w:adjustRightInd w:val="0"/>
+        <w:snapToGrid w:val="0"/>
+        <w:spacing w:before="0" w:after="0" w:line="240" w:lineRule="auto"/>
+        <w:rPr>
+          <w:b w:val="0"/>
+          <w:sz w:val="30"/>
+          <w:szCs w:val="30"/>
+        </w:rPr>
+      </w:pPr>
+      <w:r>
+        <w:rPr>
+          <w:b w:val="0"/>
+          <w:sz w:val="30"/>
+          <w:szCs w:val="30"/>
+        </w:rPr>
+        <w:t>常见码制</w:t>
+      </w:r>
+    </w:p>
+    <w:p>
+      <w:pPr>
+        <w:pStyle w:val="5"/>
+        <w:numPr>
+          <w:ilvl w:val="2"/>
+          <w:numId w:val="1"/>
+        </w:numPr>
+        <w:adjustRightInd w:val="0"/>
+        <w:snapToGrid w:val="0"/>
+        <w:spacing w:before="0" w:after="0" w:line="240" w:lineRule="auto"/>
+        <w:rPr>
+          <w:rFonts w:ascii="Times New Roman" w:hAnsi="Times New Roman" w:eastAsia="微软雅黑"/>
+          <w:b w:val="0"/>
+        </w:rPr>
+      </w:pPr>
+      <w:r>
+        <w:rPr>
+          <w:rFonts w:ascii="Times New Roman" w:hAnsi="Times New Roman" w:eastAsia="微软雅黑"/>
+          <w:b w:val="0"/>
+        </w:rPr>
+        <w:t>BCD码</w:t>
+      </w:r>
+    </w:p>
+    <w:p>
+      <w:pPr>
+        <w:ind w:firstLine="420" w:firstLineChars="0"/>
+        <w:rPr>
+          <w:b w:val="0"/>
+        </w:rPr>
+      </w:pPr>
+      <w:r>
+        <w:rPr>
+          <w:b w:val="0"/>
+        </w:rPr>
+        <w:t>在四位二进制数码表示1位10进制数0-9时，有多种不同的表示方法，这些代码叫二-十进制码，简称BCD(Binary Coded Decimal)代码。</w:t>
+      </w:r>
+    </w:p>
+    <w:p>
+      <w:pPr>
+        <w:pStyle w:val="6"/>
+        <w:numPr>
+          <w:ilvl w:val="3"/>
+          <w:numId w:val="1"/>
+        </w:numPr>
+        <w:adjustRightInd w:val="0"/>
+        <w:snapToGrid w:val="0"/>
+        <w:spacing w:before="0" w:after="0" w:line="240" w:lineRule="auto"/>
+        <w:rPr>
+          <w:b w:val="0"/>
+          <w:sz w:val="24"/>
+          <w:szCs w:val="24"/>
+        </w:rPr>
+      </w:pPr>
+      <w:r>
+        <w:rPr>
+          <w:rFonts w:hint="default"/>
+          <w:b w:val="0"/>
+          <w:sz w:val="24"/>
+          <w:szCs w:val="24"/>
+        </w:rPr>
+        <w:t>编码8421码</w:t>
+      </w:r>
+    </w:p>
+    <w:p>
+      <w:pPr>
+        <w:ind w:firstLine="420" w:firstLineChars="0"/>
+        <w:rPr>
+          <w:b w:val="0"/>
+        </w:rPr>
+      </w:pPr>
+      <w:r>
+        <w:rPr>
+          <w:b w:val="0"/>
+        </w:rPr>
+        <w:t>有8421码，就是我们说的二进制表示</w:t>
+      </w:r>
+    </w:p>
+    <w:p>
+      <w:pPr>
+        <w:ind w:firstLine="420" w:firstLineChars="0"/>
+        <w:jc w:val="center"/>
+        <w:rPr>
+          <w:b w:val="0"/>
+        </w:rPr>
+      </w:pPr>
+      <w:r>
+        <w:drawing>
+          <wp:inline distT="0" distB="0" distL="114300" distR="114300">
+            <wp:extent cx="1390650" cy="2057400"/>
+            <wp:effectExtent l="0" t="0" r="0" b="0"/>
+            <wp:docPr id="54" name="图片 54"/>
+            <wp:cNvGraphicFramePr>
+              <a:graphicFrameLocks xmlns:a="http://schemas.openxmlformats.org/drawingml/2006/main" noChangeAspect="1"/>
+            </wp:cNvGraphicFramePr>
+            <a:graphic xmlns:a="http://schemas.openxmlformats.org/drawingml/2006/main">
+              <a:graphicData uri="http://schemas.openxmlformats.org/drawingml/2006/picture">
+                <pic:pic xmlns:pic="http://schemas.openxmlformats.org/drawingml/2006/picture">
+                  <pic:nvPicPr>
+                    <pic:cNvPr id="54" name="图片 54"/>
+                    <pic:cNvPicPr>
+                      <a:picLocks noChangeAspect="1"/>
+                    </pic:cNvPicPr>
+                  </pic:nvPicPr>
+                  <pic:blipFill>
+                    <a:blip r:embed="rId19"/>
+                    <a:stretch>
+                      <a:fillRect/>
+                    </a:stretch>
+                  </pic:blipFill>
+                  <pic:spPr>
+                    <a:xfrm>
+                      <a:off x="0" y="0"/>
+                      <a:ext cx="1390650" cy="2057400"/>
+                    </a:xfrm>
+                    <a:prstGeom prst="rect">
+                      <a:avLst/>
+                    </a:prstGeom>
+                    <a:noFill/>
+                    <a:ln w="9525">
+                      <a:noFill/>
+                      <a:miter/>
+                    </a:ln>
+                  </pic:spPr>
+                </pic:pic>
+              </a:graphicData>
+            </a:graphic>
+          </wp:inline>
+        </w:drawing>
+      </w:r>
+    </w:p>
+    <w:p>
+      <w:pPr>
+        <w:pStyle w:val="6"/>
+        <w:numPr>
+          <w:ilvl w:val="3"/>
+          <w:numId w:val="1"/>
+        </w:numPr>
+        <w:adjustRightInd w:val="0"/>
+        <w:snapToGrid w:val="0"/>
+        <w:spacing w:before="0" w:after="0" w:line="240" w:lineRule="auto"/>
+        <w:rPr>
+          <w:b w:val="0"/>
+          <w:sz w:val="24"/>
+          <w:szCs w:val="24"/>
+        </w:rPr>
+      </w:pPr>
+      <w:r>
+        <w:rPr>
+          <w:rFonts w:hint="default"/>
+          <w:b w:val="0"/>
+          <w:sz w:val="24"/>
+          <w:szCs w:val="24"/>
+        </w:rPr>
+        <w:t>余三码</w:t>
+      </w:r>
+    </w:p>
+    <w:p>
+      <w:pPr>
+        <w:ind w:firstLine="420" w:firstLineChars="0"/>
+        <w:rPr>
+          <w:b w:val="0"/>
+        </w:rPr>
+      </w:pPr>
+      <w:r>
+        <w:rPr>
+          <w:b w:val="0"/>
+        </w:rPr>
+        <w:t>余三码，这个码，比8421码都多3，该编码特点：</w:t>
+      </w:r>
+    </w:p>
+    <w:p>
+      <w:pPr>
+        <w:rPr>
+          <w:b w:val="0"/>
+        </w:rPr>
+      </w:pPr>
+      <w:r>
+        <w:rPr>
+          <w:b w:val="0"/>
+        </w:rPr>
+        <w:t>特点1：两个余三码相加，所得的和比原来10进制数多6,若两个数的和是10，则能自动产生进位信息。</w:t>
+      </w:r>
+    </w:p>
+    <w:p>
+      <w:pPr>
+        <w:rPr>
+          <w:b w:val="0"/>
+        </w:rPr>
+      </w:pPr>
+      <w:r>
+        <w:rPr>
+          <w:b w:val="0"/>
+        </w:rPr>
+        <w:t>特点2：0与9,</w:t>
+      </w:r>
+    </w:p>
+    <w:p>
+      <w:pPr>
+        <w:ind w:left="420" w:leftChars="0" w:firstLine="420" w:firstLineChars="0"/>
+        <w:rPr>
+          <w:b w:val="0"/>
+        </w:rPr>
+      </w:pPr>
+      <w:r>
+        <w:rPr>
+          <w:b w:val="0"/>
+        </w:rPr>
+        <w:t>1与8,</w:t>
+      </w:r>
+    </w:p>
+    <w:p>
+      <w:pPr>
+        <w:ind w:left="420" w:leftChars="0" w:firstLine="420" w:firstLineChars="0"/>
+        <w:rPr>
+          <w:b w:val="0"/>
+        </w:rPr>
+      </w:pPr>
+      <w:r>
+        <w:rPr>
+          <w:b w:val="0"/>
+        </w:rPr>
+        <w:t>2与7,</w:t>
+      </w:r>
+    </w:p>
+    <w:p>
+      <w:pPr>
+        <w:ind w:left="420" w:leftChars="0" w:firstLine="420" w:firstLineChars="0"/>
+        <w:rPr>
+          <w:b w:val="0"/>
+        </w:rPr>
+      </w:pPr>
+      <w:r>
+        <w:rPr>
+          <w:b w:val="0"/>
+        </w:rPr>
+        <w:t>3与6,</w:t>
+      </w:r>
+    </w:p>
+    <w:p>
+      <w:pPr>
+        <w:ind w:left="420" w:leftChars="0" w:firstLine="420" w:firstLineChars="0"/>
+        <w:rPr>
+          <w:b w:val="0"/>
+        </w:rPr>
+      </w:pPr>
+      <w:r>
+        <w:rPr>
+          <w:b w:val="0"/>
+        </w:rPr>
+        <w:t>4与5,他们之间互为反码，这对于求取10的补码来说很方便。</w:t>
+      </w:r>
+    </w:p>
+    <w:p>
+      <w:pPr>
+        <w:rPr>
+          <w:b w:val="0"/>
+        </w:rPr>
+      </w:pPr>
+      <w:r>
+        <w:rPr>
+          <w:b w:val="0"/>
+        </w:rPr>
+        <w:t>余3码，不是恒权码。</w:t>
+      </w:r>
+    </w:p>
+    <w:p>
+      <w:pPr>
+        <w:pStyle w:val="6"/>
+        <w:numPr>
+          <w:ilvl w:val="3"/>
+          <w:numId w:val="1"/>
+        </w:numPr>
+        <w:adjustRightInd w:val="0"/>
+        <w:snapToGrid w:val="0"/>
+        <w:spacing w:before="0" w:after="0" w:line="240" w:lineRule="auto"/>
+        <w:rPr>
+          <w:b w:val="0"/>
+          <w:sz w:val="24"/>
+          <w:szCs w:val="24"/>
+        </w:rPr>
+      </w:pPr>
+      <w:r>
+        <w:rPr>
+          <w:rFonts w:hint="default"/>
+          <w:b w:val="0"/>
+          <w:sz w:val="24"/>
+          <w:szCs w:val="24"/>
+        </w:rPr>
+        <w:t>编码2421码</w:t>
+      </w:r>
+    </w:p>
+    <w:p>
+      <w:pPr>
+        <w:ind w:firstLine="420" w:firstLineChars="0"/>
+        <w:rPr>
+          <w:b w:val="0"/>
+        </w:rPr>
+      </w:pPr>
+      <w:r>
+        <w:rPr>
+          <w:b w:val="0"/>
+        </w:rPr>
+        <w:t>它是恒权码</w:t>
+      </w:r>
+    </w:p>
+    <w:p>
+      <w:pPr>
+        <w:rPr>
+          <w:b w:val="0"/>
+        </w:rPr>
+      </w:pPr>
+      <w:r>
+        <w:rPr>
+          <w:b w:val="0"/>
+        </w:rPr>
+        <w:t>特点：0与9,</w:t>
+      </w:r>
+    </w:p>
+    <w:p>
+      <w:pPr>
+        <w:ind w:left="420" w:leftChars="0" w:firstLine="420" w:firstLineChars="0"/>
+        <w:rPr>
+          <w:b w:val="0"/>
+        </w:rPr>
+      </w:pPr>
+      <w:r>
+        <w:rPr>
+          <w:b w:val="0"/>
+        </w:rPr>
+        <w:t>1与8,</w:t>
+      </w:r>
+    </w:p>
+    <w:p>
+      <w:pPr>
+        <w:ind w:left="420" w:leftChars="0" w:firstLine="420" w:firstLineChars="0"/>
+        <w:rPr>
+          <w:b w:val="0"/>
+        </w:rPr>
+      </w:pPr>
+      <w:r>
+        <w:rPr>
+          <w:b w:val="0"/>
+        </w:rPr>
+        <w:t>2与7,</w:t>
+      </w:r>
+    </w:p>
+    <w:p>
+      <w:pPr>
+        <w:ind w:left="420" w:leftChars="0" w:firstLine="420" w:firstLineChars="0"/>
+        <w:rPr>
+          <w:b w:val="0"/>
+        </w:rPr>
+      </w:pPr>
+      <w:r>
+        <w:rPr>
+          <w:b w:val="0"/>
+        </w:rPr>
+        <w:t>3与6,</w:t>
+      </w:r>
+    </w:p>
+    <w:p>
+      <w:pPr>
+        <w:ind w:left="420" w:leftChars="0" w:firstLine="420" w:firstLineChars="0"/>
+        <w:rPr>
+          <w:b w:val="0"/>
+        </w:rPr>
+      </w:pPr>
+      <w:r>
+        <w:rPr>
+          <w:b w:val="0"/>
+        </w:rPr>
+        <w:t>4与5,他们之间互为反码，这对于求取10的补码来说很方便。</w:t>
+      </w:r>
+    </w:p>
+    <w:p>
+      <w:pPr>
+        <w:pStyle w:val="6"/>
+        <w:numPr>
+          <w:ilvl w:val="3"/>
+          <w:numId w:val="1"/>
+        </w:numPr>
+        <w:adjustRightInd w:val="0"/>
+        <w:snapToGrid w:val="0"/>
+        <w:spacing w:before="0" w:after="0" w:line="240" w:lineRule="auto"/>
+        <w:rPr>
+          <w:b w:val="0"/>
+          <w:sz w:val="24"/>
+          <w:szCs w:val="24"/>
+        </w:rPr>
+      </w:pPr>
+      <w:r>
+        <w:rPr>
+          <w:rFonts w:hint="default"/>
+          <w:b w:val="0"/>
+          <w:sz w:val="24"/>
+          <w:szCs w:val="24"/>
+        </w:rPr>
+        <w:t>编码5211码</w:t>
+      </w:r>
+    </w:p>
+    <w:p>
+      <w:pPr>
+        <w:ind w:firstLine="420" w:firstLineChars="0"/>
+        <w:rPr>
+          <w:b w:val="0"/>
+        </w:rPr>
+      </w:pPr>
+      <w:r>
+        <w:rPr>
+          <w:b w:val="0"/>
+        </w:rPr>
+        <w:t>它是恒权码，如果用8421码接成计数器后，4个触发器输出脉冲对于计数器脉冲的分频比依次为5：2：1：1，利用这种关系，某些情况下很有用。</w:t>
+      </w:r>
+    </w:p>
+    <w:p>
+      <w:pPr>
+        <w:pStyle w:val="6"/>
+        <w:numPr>
+          <w:ilvl w:val="3"/>
+          <w:numId w:val="1"/>
+        </w:numPr>
+        <w:adjustRightInd w:val="0"/>
+        <w:snapToGrid w:val="0"/>
+        <w:spacing w:before="0" w:after="0" w:line="240" w:lineRule="auto"/>
+        <w:rPr>
+          <w:b w:val="0"/>
+          <w:sz w:val="24"/>
+          <w:szCs w:val="24"/>
+        </w:rPr>
+      </w:pPr>
+      <w:r>
+        <w:rPr>
+          <w:b w:val="0"/>
+          <w:sz w:val="24"/>
+          <w:szCs w:val="24"/>
+        </w:rPr>
+        <w:t>余三循环码</w:t>
+      </w:r>
+    </w:p>
+    <w:p>
+      <w:pPr>
+        <w:ind w:firstLine="420" w:firstLineChars="0"/>
+        <w:rPr>
+          <w:b w:val="0"/>
+        </w:rPr>
+      </w:pPr>
+      <w:r>
+        <w:rPr>
+          <w:b w:val="0"/>
+        </w:rPr>
+        <w:t>它是变权码，特点是相邻代码之间仅有1位状态不同。</w:t>
+      </w:r>
+    </w:p>
+    <w:p>
+      <w:pPr>
+        <w:rPr>
+          <w:b w:val="0"/>
+        </w:rPr>
+      </w:pPr>
+    </w:p>
+    <w:p>
+      <w:pPr>
+        <w:adjustRightInd w:val="0"/>
+        <w:snapToGrid w:val="0"/>
+        <w:ind w:firstLine="420" w:firstLineChars="0"/>
+        <w:rPr>
+          <w:rFonts w:hint="default"/>
+        </w:rPr>
+      </w:pPr>
+    </w:p>
+    <w:p>
+      <w:pPr>
+        <w:adjustRightInd w:val="0"/>
+        <w:snapToGrid w:val="0"/>
+        <w:rPr>
+          <w:rFonts w:hint="eastAsia"/>
+        </w:rPr>
+      </w:pPr>
     </w:p>
     <w:p>
       <w:pPr>
@@ -1593,7 +3384,7 @@
                     </pic:cNvPicPr>
                   </pic:nvPicPr>
                   <pic:blipFill>
-                    <a:blip r:embed="rId8"/>
+                    <a:blip r:embed="rId20"/>
                     <a:srcRect/>
                     <a:stretch>
                       <a:fillRect/>
@@ -1721,7 +3512,7 @@
                     </pic:cNvPicPr>
                   </pic:nvPicPr>
                   <pic:blipFill>
-                    <a:blip r:embed="rId9" cstate="print"/>
+                    <a:blip r:embed="rId21" cstate="print"/>
                     <a:srcRect/>
                     <a:stretch>
                       <a:fillRect/>
@@ -1819,7 +3610,7 @@
                     </pic:cNvPicPr>
                   </pic:nvPicPr>
                   <pic:blipFill>
-                    <a:blip r:embed="rId10" cstate="print"/>
+                    <a:blip r:embed="rId22" cstate="print"/>
                     <a:srcRect/>
                     <a:stretch>
                       <a:fillRect/>
@@ -1952,7 +3743,7 @@
                     </pic:cNvPicPr>
                   </pic:nvPicPr>
                   <pic:blipFill>
-                    <a:blip r:embed="rId11"/>
+                    <a:blip r:embed="rId23"/>
                     <a:srcRect/>
                     <a:stretch>
                       <a:fillRect/>
@@ -2065,7 +3856,7 @@
                     </pic:cNvPicPr>
                   </pic:nvPicPr>
                   <pic:blipFill>
-                    <a:blip r:embed="rId12"/>
+                    <a:blip r:embed="rId24"/>
                     <a:srcRect/>
                     <a:stretch>
                       <a:fillRect/>
@@ -2121,7 +3912,7 @@
                     </pic:cNvPicPr>
                   </pic:nvPicPr>
                   <pic:blipFill>
-                    <a:blip r:embed="rId13"/>
+                    <a:blip r:embed="rId25"/>
                     <a:srcRect/>
                     <a:stretch>
                       <a:fillRect/>
@@ -2451,7 +4242,7 @@
                     </pic:cNvPicPr>
                   </pic:nvPicPr>
                   <pic:blipFill>
-                    <a:blip r:embed="rId14"/>
+                    <a:blip r:embed="rId26"/>
                     <a:stretch>
                       <a:fillRect/>
                     </a:stretch>
@@ -2565,7 +4356,7 @@
                     </pic:cNvPicPr>
                   </pic:nvPicPr>
                   <pic:blipFill>
-                    <a:blip r:embed="rId15"/>
+                    <a:blip r:embed="rId27"/>
                     <a:stretch>
                       <a:fillRect/>
                     </a:stretch>
@@ -2659,7 +4450,7 @@
                     </pic:cNvPicPr>
                   </pic:nvPicPr>
                   <pic:blipFill>
-                    <a:blip r:embed="rId16"/>
+                    <a:blip r:embed="rId28"/>
                     <a:stretch>
                       <a:fillRect/>
                     </a:stretch>
@@ -2883,7 +4674,7 @@
           <w:rFonts w:ascii="Times New Roman" w:hAnsi="Times New Roman" w:eastAsia="微软雅黑"/>
           <w:b w:val="0"/>
         </w:rPr>
-        <w:t>多选1数据选择器</w:t>
+        <w:t>,多选1数据选择器</w:t>
       </w:r>
     </w:p>
     <w:p>
@@ -2915,8 +4706,6 @@
           <w:rFonts w:hint="eastAsia"/>
         </w:rPr>
       </w:pPr>
-      <w:bookmarkStart w:id="10" w:name="_GoBack"/>
-      <w:bookmarkEnd w:id="10"/>
     </w:p>
     <w:p>
       <w:pPr>
@@ -3583,7 +5372,7 @@
             <v:path/>
             <v:fill on="f" focussize="0,0"/>
             <v:stroke on="f" joinstyle="miter"/>
-            <v:imagedata r:id="rId17" o:title=""/>
+            <v:imagedata r:id="rId29" o:title=""/>
             <o:lock v:ext="edit" aspectratio="t"/>
             <w10:wrap type="none"/>
             <w10:anchorlock/>
@@ -3750,7 +5539,7 @@
                     </pic:cNvPicPr>
                   </pic:nvPicPr>
                   <pic:blipFill>
-                    <a:blip r:embed="rId18"/>
+                    <a:blip r:embed="rId30"/>
                     <a:srcRect/>
                     <a:stretch>
                       <a:fillRect/>
@@ -3806,7 +5595,7 @@
                     </pic:cNvPicPr>
                   </pic:nvPicPr>
                   <pic:blipFill>
-                    <a:blip r:embed="rId19"/>
+                    <a:blip r:embed="rId31"/>
                     <a:srcRect/>
                     <a:stretch>
                       <a:fillRect/>
@@ -4025,7 +5814,7 @@
                     </pic:cNvPicPr>
                   </pic:nvPicPr>
                   <pic:blipFill>
-                    <a:blip r:embed="rId20"/>
+                    <a:blip r:embed="rId32"/>
                     <a:srcRect/>
                     <a:stretch>
                       <a:fillRect/>
@@ -4464,7 +6253,7 @@
                     </pic:cNvPicPr>
                   </pic:nvPicPr>
                   <pic:blipFill>
-                    <a:blip r:embed="rId21"/>
+                    <a:blip r:embed="rId33"/>
                     <a:srcRect/>
                     <a:stretch>
                       <a:fillRect/>
@@ -4655,7 +6444,7 @@
                     </pic:cNvPicPr>
                   </pic:nvPicPr>
                   <pic:blipFill>
-                    <a:blip r:embed="rId22"/>
+                    <a:blip r:embed="rId34"/>
                     <a:srcRect/>
                     <a:stretch>
                       <a:fillRect/>
@@ -4760,7 +6549,7 @@
                     </pic:cNvPicPr>
                   </pic:nvPicPr>
                   <pic:blipFill>
-                    <a:blip r:embed="rId23"/>
+                    <a:blip r:embed="rId35"/>
                     <a:srcRect/>
                     <a:stretch>
                       <a:fillRect/>
@@ -7080,12 +8869,12 @@
             <v:path/>
             <v:fill on="f" focussize="0,0"/>
             <v:stroke on="f" joinstyle="miter"/>
-            <v:imagedata r:id="rId25" o:title=""/>
+            <v:imagedata r:id="rId37" o:title=""/>
             <o:lock v:ext="edit" aspectratio="t"/>
             <w10:wrap type="none"/>
             <w10:anchorlock/>
           </v:shape>
-          <o:OLEObject Type="Embed" ProgID="Equation.3" ShapeID="_x0000_i1026" DrawAspect="Content" ObjectID="_1468075726" r:id="rId24">
+          <o:OLEObject Type="Embed" ProgID="Equation.3" ShapeID="_x0000_i1026" DrawAspect="Content" ObjectID="_1468075726" r:id="rId36">
             <o:LockedField>false</o:LockedField>
           </o:OLEObject>
         </w:object>
@@ -7963,7 +9752,7 @@
                     </pic:cNvPicPr>
                   </pic:nvPicPr>
                   <pic:blipFill>
-                    <a:blip r:embed="rId26"/>
+                    <a:blip r:embed="rId38"/>
                     <a:srcRect/>
                     <a:stretch>
                       <a:fillRect/>
@@ -8067,7 +9856,7 @@
                     </pic:cNvPicPr>
                   </pic:nvPicPr>
                   <pic:blipFill>
-                    <a:blip r:embed="rId27"/>
+                    <a:blip r:embed="rId39"/>
                     <a:srcRect/>
                     <a:stretch>
                       <a:fillRect/>
@@ -8248,7 +10037,7 @@
                     </pic:cNvPicPr>
                   </pic:nvPicPr>
                   <pic:blipFill>
-                    <a:blip r:embed="rId28"/>
+                    <a:blip r:embed="rId40"/>
                     <a:srcRect/>
                     <a:stretch>
                       <a:fillRect/>
@@ -8397,7 +10186,7 @@
                     </pic:cNvPicPr>
                   </pic:nvPicPr>
                   <pic:blipFill>
-                    <a:blip r:embed="rId29"/>
+                    <a:blip r:embed="rId41"/>
                     <a:srcRect/>
                     <a:stretch>
                       <a:fillRect/>
@@ -8452,7 +10241,7 @@
                     </pic:cNvPicPr>
                   </pic:nvPicPr>
                   <pic:blipFill>
-                    <a:blip r:embed="rId30"/>
+                    <a:blip r:embed="rId42"/>
                     <a:srcRect/>
                     <a:stretch>
                       <a:fillRect/>
@@ -8508,7 +10297,7 @@
                     </pic:cNvPicPr>
                   </pic:nvPicPr>
                   <pic:blipFill>
-                    <a:blip r:embed="rId31"/>
+                    <a:blip r:embed="rId43"/>
                     <a:srcRect/>
                     <a:stretch>
                       <a:fillRect/>
@@ -8564,7 +10353,7 @@
                     </pic:cNvPicPr>
                   </pic:nvPicPr>
                   <pic:blipFill>
-                    <a:blip r:embed="rId32"/>
+                    <a:blip r:embed="rId44"/>
                     <a:srcRect/>
                     <a:stretch>
                       <a:fillRect/>
@@ -8630,7 +10419,7 @@
                     </pic:cNvPicPr>
                   </pic:nvPicPr>
                   <pic:blipFill>
-                    <a:blip r:embed="rId33"/>
+                    <a:blip r:embed="rId45"/>
                     <a:srcRect/>
                     <a:stretch>
                       <a:fillRect/>
@@ -9058,7 +10847,7 @@
                     </pic:cNvPicPr>
                   </pic:nvPicPr>
                   <pic:blipFill>
-                    <a:blip r:embed="rId34"/>
+                    <a:blip r:embed="rId46"/>
                     <a:srcRect/>
                     <a:stretch>
                       <a:fillRect/>
@@ -9186,7 +10975,7 @@
                     </pic:cNvPicPr>
                   </pic:nvPicPr>
                   <pic:blipFill>
-                    <a:blip r:embed="rId35"/>
+                    <a:blip r:embed="rId47"/>
                     <a:srcRect/>
                     <a:stretch>
                       <a:fillRect/>
@@ -9278,7 +11067,7 @@
                     </pic:cNvPicPr>
                   </pic:nvPicPr>
                   <pic:blipFill>
-                    <a:blip r:embed="rId36"/>
+                    <a:blip r:embed="rId48"/>
                     <a:srcRect/>
                     <a:stretch>
                       <a:fillRect/>
@@ -9342,7 +11131,7 @@
                     </pic:cNvPicPr>
                   </pic:nvPicPr>
                   <pic:blipFill>
-                    <a:blip r:embed="rId37"/>
+                    <a:blip r:embed="rId49"/>
                     <a:srcRect/>
                     <a:stretch>
                       <a:fillRect/>
@@ -9587,7 +11376,7 @@
                     </pic:cNvPicPr>
                   </pic:nvPicPr>
                   <pic:blipFill>
-                    <a:blip r:embed="rId38"/>
+                    <a:blip r:embed="rId50"/>
                     <a:srcRect/>
                     <a:stretch>
                       <a:fillRect/>
@@ -9667,7 +11456,7 @@
                     </pic:cNvPicPr>
                   </pic:nvPicPr>
                   <pic:blipFill>
-                    <a:blip r:embed="rId39"/>
+                    <a:blip r:embed="rId51"/>
                     <a:srcRect/>
                     <a:stretch>
                       <a:fillRect/>
@@ -9763,7 +11552,7 @@
                     </pic:cNvPicPr>
                   </pic:nvPicPr>
                   <pic:blipFill>
-                    <a:blip r:embed="rId40"/>
+                    <a:blip r:embed="rId52"/>
                     <a:srcRect/>
                     <a:stretch>
                       <a:fillRect/>
@@ -9941,7 +11730,7 @@
                     </pic:cNvPicPr>
                   </pic:nvPicPr>
                   <pic:blipFill>
-                    <a:blip r:embed="rId41"/>
+                    <a:blip r:embed="rId53"/>
                     <a:srcRect/>
                     <a:stretch>
                       <a:fillRect/>
@@ -10018,7 +11807,7 @@
                     </pic:cNvPicPr>
                   </pic:nvPicPr>
                   <pic:blipFill>
-                    <a:blip r:embed="rId42"/>
+                    <a:blip r:embed="rId54"/>
                     <a:srcRect/>
                     <a:stretch>
                       <a:fillRect/>
@@ -10096,7 +11885,7 @@
                     </pic:cNvPicPr>
                   </pic:nvPicPr>
                   <pic:blipFill>
-                    <a:blip r:embed="rId43"/>
+                    <a:blip r:embed="rId55"/>
                     <a:srcRect/>
                     <a:stretch>
                       <a:fillRect/>
@@ -10191,7 +11980,7 @@
                     </pic:cNvPicPr>
                   </pic:nvPicPr>
                   <pic:blipFill>
-                    <a:blip r:embed="rId44"/>
+                    <a:blip r:embed="rId56"/>
                     <a:srcRect/>
                     <a:stretch>
                       <a:fillRect/>
@@ -10246,7 +12035,7 @@
                     </pic:cNvPicPr>
                   </pic:nvPicPr>
                   <pic:blipFill>
-                    <a:blip r:embed="rId45"/>
+                    <a:blip r:embed="rId57"/>
                     <a:srcRect/>
                     <a:stretch>
                       <a:fillRect/>
@@ -10340,7 +12129,7 @@
                     </pic:cNvPicPr>
                   </pic:nvPicPr>
                   <pic:blipFill>
-                    <a:blip r:embed="rId46"/>
+                    <a:blip r:embed="rId58"/>
                     <a:srcRect/>
                     <a:stretch>
                       <a:fillRect/>
@@ -10425,7 +12214,7 @@
                     </pic:cNvPicPr>
                   </pic:nvPicPr>
                   <pic:blipFill>
-                    <a:blip r:embed="rId47"/>
+                    <a:blip r:embed="rId59"/>
                     <a:srcRect/>
                     <a:stretch>
                       <a:fillRect/>
@@ -10505,7 +12294,7 @@
                     </pic:cNvPicPr>
                   </pic:nvPicPr>
                   <pic:blipFill>
-                    <a:blip r:embed="rId48"/>
+                    <a:blip r:embed="rId60"/>
                     <a:srcRect/>
                     <a:stretch>
                       <a:fillRect/>
@@ -10595,7 +12384,7 @@
                     </pic:cNvPicPr>
                   </pic:nvPicPr>
                   <pic:blipFill>
-                    <a:blip r:embed="rId49"/>
+                    <a:blip r:embed="rId61"/>
                     <a:srcRect/>
                     <a:stretch>
                       <a:fillRect/>
@@ -10693,7 +12482,7 @@
                     </pic:cNvPicPr>
                   </pic:nvPicPr>
                   <pic:blipFill>
-                    <a:blip r:embed="rId50"/>
+                    <a:blip r:embed="rId62"/>
                     <a:srcRect/>
                     <a:stretch>
                       <a:fillRect/>
@@ -10775,7 +12564,7 @@
                     </pic:cNvPicPr>
                   </pic:nvPicPr>
                   <pic:blipFill>
-                    <a:blip r:embed="rId51"/>
+                    <a:blip r:embed="rId63"/>
                     <a:srcRect/>
                     <a:stretch>
                       <a:fillRect/>
@@ -10858,7 +12647,7 @@
                     </pic:cNvPicPr>
                   </pic:nvPicPr>
                   <pic:blipFill>
-                    <a:blip r:embed="rId52"/>
+                    <a:blip r:embed="rId64"/>
                     <a:srcRect/>
                     <a:stretch>
                       <a:fillRect/>
@@ -10940,7 +12729,7 @@
                     </pic:cNvPicPr>
                   </pic:nvPicPr>
                   <pic:blipFill>
-                    <a:blip r:embed="rId53"/>
+                    <a:blip r:embed="rId65"/>
                     <a:srcRect/>
                     <a:stretch>
                       <a:fillRect/>

</xml_diff>